<commit_message>
deliverables, updated summary, new image
</commit_message>
<xml_diff>
--- a/Design Documents/Bot Spec Phase 01B.docx
+++ b/Design Documents/Bot Spec Phase 01B.docx
@@ -33,15 +33,18 @@
       </w:r>
     </w:p>
     <w:p>
+      <w:pPr>
+        <w:jc w:val="center"/>
+      </w:pPr>
       <w:r>
         <w:rPr>
           <w:noProof/>
         </w:rPr>
         <w:drawing>
-          <wp:inline distT="0" distB="0" distL="0" distR="0" wp14:anchorId="0D6D37D4" wp14:editId="77406515">
-            <wp:extent cx="5943600" cy="2487309"/>
-            <wp:effectExtent l="0" t="0" r="0" b="8255"/>
-            <wp:docPr id="1" name="Picture 1" descr="C:\Users\andre_000\AppData\Local\Microsoft\Windows\INetCache\Content.Word\02 02 2016 12 26 PM phase 01b diagram.jpg"/>
+          <wp:inline distT="0" distB="0" distL="0" distR="0" wp14:anchorId="42AE1B41" wp14:editId="3A94BF09">
+            <wp:extent cx="4343400" cy="2014836"/>
+            <wp:effectExtent l="0" t="0" r="0" b="5080"/>
+            <wp:docPr id="4" name="Picture 4"/>
             <wp:cNvGraphicFramePr>
               <a:graphicFrameLocks xmlns:a="http://schemas.openxmlformats.org/drawingml/2006/main" noChangeAspect="1"/>
             </wp:cNvGraphicFramePr>
@@ -49,13 +52,13 @@
               <a:graphicData uri="http://schemas.openxmlformats.org/drawingml/2006/picture">
                 <pic:pic xmlns:pic="http://schemas.openxmlformats.org/drawingml/2006/picture">
                   <pic:nvPicPr>
-                    <pic:cNvPr id="0" name="Picture 1" descr="C:\Users\andre_000\AppData\Local\Microsoft\Windows\INetCache\Content.Word\02 02 2016 12 26 PM phase 01b diagram.jpg"/>
+                    <pic:cNvPr id="0" name="Picture 7"/>
                     <pic:cNvPicPr>
                       <a:picLocks noChangeAspect="1" noChangeArrowheads="1"/>
                     </pic:cNvPicPr>
                   </pic:nvPicPr>
                   <pic:blipFill>
-                    <a:blip r:embed="rId6" cstate="print">
+                    <a:blip r:embed="rId7" cstate="print">
                       <a:extLst>
                         <a:ext uri="{28A0092B-C50C-407E-A947-70E740481C1C}">
                           <a14:useLocalDpi xmlns:a14="http://schemas.microsoft.com/office/drawing/2010/main" val="0"/>
@@ -70,7 +73,7 @@
                   <pic:spPr bwMode="auto">
                     <a:xfrm>
                       <a:off x="0" y="0"/>
-                      <a:ext cx="5943600" cy="2487309"/>
+                      <a:ext cx="4352785" cy="2019189"/>
                     </a:xfrm>
                     <a:prstGeom prst="rect">
                       <a:avLst/>
@@ -92,7 +95,52 @@
         <w:ind w:firstLine="720"/>
       </w:pPr>
       <w:r>
-        <w:t xml:space="preserve">The above figure details the overall layout for the bot. Two 9 volt batteries interface with a drive/power circuit via housing (for easy access/replacement). These batteries connect to a conditioning/isolation circuit which separates two power nets (for the digital logic and motor drive system respectively). These power nets then interface via header pins to a pin breakout which is shown above to rest atop the Arduino. One benefit of this plug-and-play design is the ability for users to easily </w:t>
+        <w:t xml:space="preserve">The above figure details the overall layout for the bot. Two 9 volt batteries </w:t>
+      </w:r>
+      <w:r>
+        <w:t xml:space="preserve">and a series of coin cell batteries (totaling 6 volts) </w:t>
+      </w:r>
+      <w:r>
+        <w:t xml:space="preserve">interface with a drive/power circuit via housing (for easy access/replacement). These batteries connect to a conditioning/isolation circuit which separates </w:t>
+      </w:r>
+      <w:r>
+        <w:t>three</w:t>
+      </w:r>
+      <w:r>
+        <w:t xml:space="preserve"> power n</w:t>
+      </w:r>
+      <w:r>
+        <w:t xml:space="preserve">ets (1 </w:t>
+      </w:r>
+      <w:r>
+        <w:t>for the digital</w:t>
+      </w:r>
+      <w:r>
+        <w:t xml:space="preserve"> logic, 2 for the analog</w:t>
+      </w:r>
+      <w:r>
+        <w:t xml:space="preserve"> </w:t>
+      </w:r>
+      <w:r>
+        <w:t xml:space="preserve">signal conditioners, </w:t>
+      </w:r>
+      <w:r>
+        <w:t xml:space="preserve">and </w:t>
+      </w:r>
+      <w:r>
+        <w:t xml:space="preserve">3 for the </w:t>
+      </w:r>
+      <w:r>
+        <w:t xml:space="preserve">motor drive system). These power nets then interface via header pins to a pin breakout which is shown above to </w:t>
+      </w:r>
+      <w:r>
+        <w:t>plug directly into</w:t>
+      </w:r>
+      <w:r>
+        <w:t xml:space="preserve"> the Arduino. One benefit of this plug-and-play design is </w:t>
+      </w:r>
+      <w:r>
+        <w:t xml:space="preserve">the ability for users to </w:t>
       </w:r>
       <w:r>
         <w:t>program/</w:t>
@@ -128,10 +176,22 @@
         <w:t xml:space="preserve">fixed </w:t>
       </w:r>
       <w:r>
+        <w:t xml:space="preserve">angle </w:t>
+      </w:r>
+      <w:r>
         <w:t>common axle</w:t>
       </w:r>
       <w:r>
-        <w:t xml:space="preserve"> to allow the bot to maintain proper balance and freedom of movement. The bot rotates via software control of the drive system (in which both motors are controlled independently).</w:t>
+        <w:t xml:space="preserve"> to allow the bot to maintain proper balance and freedom of movement.</w:t>
+      </w:r>
+      <w:r>
+        <w:t xml:space="preserve"> The distance between front and back wheels in relation to the distance between respective side wheels are calculated to optimize the bot turning capabilities for high-precision movement.</w:t>
+      </w:r>
+      <w:r>
+        <w:t xml:space="preserve"> The bot rotates via software control of the drive system (in which both motors are controlled independently).</w:t>
+      </w:r>
+      <w:r>
+        <w:t xml:space="preserve"> Each module is detailed below.</w:t>
       </w:r>
     </w:p>
     <w:p>
@@ -143,17 +203,96 @@
       </w:r>
     </w:p>
     <w:p>
-      <w:pPr>
+      <w:r>
+        <w:tab/>
+        <w:t>Get into details/schematics etc</w:t>
+      </w:r>
+    </w:p>
+    <w:p>
+      <w:r>
+        <w:tab/>
+        <w:t>What frequency of pwm</w:t>
+      </w:r>
+    </w:p>
+    <w:p>
+      <w:pPr>
+        <w:ind w:firstLine="720"/>
+      </w:pPr>
+      <w:r>
+        <w:t>What voltage can we run at? Does 5v work?</w:t>
+      </w:r>
+    </w:p>
+    <w:p>
+      <w:r>
+        <w:tab/>
+        <w:t>Schematic for mosfet/motor control (isolation from Arduino)</w:t>
+      </w:r>
+    </w:p>
+    <w:p>
+      <w:r>
+        <w:tab/>
+        <w:t>Figure out power supply/regulation stuff</w:t>
+      </w:r>
+    </w:p>
+    <w:p>
+      <w:r>
         <w:rPr>
           <w:b/>
         </w:rPr>
-      </w:pPr>
+        <w:lastRenderedPageBreak/>
+        <w:t>Collision System:</w:t>
+      </w:r>
+    </w:p>
+    <w:p>
       <w:r>
         <w:tab/>
-        <w:t>Get into details/schematics etc</w:t>
-      </w:r>
-      <w:bookmarkStart w:id="0" w:name="_GoBack"/>
-      <w:bookmarkEnd w:id="0"/>
+        <w:t>Detail this for the outsource team</w:t>
+      </w:r>
+    </w:p>
+    <w:p>
+      <w:pPr>
+        <w:rPr>
+          <w:b/>
+        </w:rPr>
+      </w:pPr>
+      <w:r>
+        <w:rPr>
+          <w:b/>
+        </w:rPr>
+        <w:t>Sensing System:</w:t>
+      </w:r>
+    </w:p>
+    <w:p>
+      <w:r>
+        <w:rPr>
+          <w:b/>
+        </w:rPr>
+        <w:tab/>
+      </w:r>
+      <w:r>
+        <w:t>One IR sensor or more?</w:t>
+      </w:r>
+    </w:p>
+    <w:p>
+      <w:r>
+        <w:tab/>
+        <w:t>Sound/communication</w:t>
+      </w:r>
+    </w:p>
+    <w:p>
+      <w:r>
+        <w:tab/>
+      </w:r>
+      <w:r>
+        <w:tab/>
+        <w:t>Signal amplifier for mic</w:t>
+      </w:r>
+    </w:p>
+    <w:p>
+      <w:r>
+        <w:tab/>
+        <w:t>How to control output of speaker – pwm?</w:t>
+      </w:r>
     </w:p>
     <w:p>
       <w:pPr>
@@ -177,11 +316,249 @@
     <w:p>
       <w:r>
         <w:tab/>
-        <w:t>Have a timeline here</w:t>
-      </w:r>
+      </w:r>
+      <w:r>
+        <w:t>We plan to work according to the assignment due date listing posted on Trunk. The general layout for this timeline is as follows:</w:t>
+      </w:r>
+    </w:p>
+    <w:p>
+      <w:pPr>
+        <w:pStyle w:val="ListParagraph"/>
+        <w:numPr>
+          <w:ilvl w:val="0"/>
+          <w:numId w:val="1"/>
+        </w:numPr>
+      </w:pPr>
+      <w:r>
+        <w:t>Motor Control</w:t>
+      </w:r>
+      <w:r>
+        <w:t xml:space="preserve"> </w:t>
+      </w:r>
+      <w:r>
+        <w:t xml:space="preserve">– Complete design </w:t>
+      </w:r>
+      <w:r>
+        <w:t>by 2/8</w:t>
+      </w:r>
+    </w:p>
+    <w:p>
+      <w:pPr>
+        <w:pStyle w:val="ListParagraph"/>
+        <w:numPr>
+          <w:ilvl w:val="1"/>
+          <w:numId w:val="1"/>
+        </w:numPr>
+      </w:pPr>
+      <w:r>
+        <w:t>How do we drive motors to go forwards, backwards, variable speeds, etc. etc.</w:t>
+      </w:r>
+    </w:p>
+    <w:p>
+      <w:pPr>
+        <w:pStyle w:val="ListParagraph"/>
+        <w:numPr>
+          <w:ilvl w:val="1"/>
+          <w:numId w:val="1"/>
+        </w:numPr>
+      </w:pPr>
+      <w:r>
+        <w:t>How do we ensure these motors don’t inject voltage spikes into our precious Arduino?</w:t>
+      </w:r>
+    </w:p>
+    <w:p>
+      <w:pPr>
+        <w:pStyle w:val="ListParagraph"/>
+        <w:numPr>
+          <w:ilvl w:val="1"/>
+          <w:numId w:val="1"/>
+        </w:numPr>
+      </w:pPr>
+      <w:r>
+        <w:t>How do we drive these motors with a separate power net so that we don’t compromise battery life?</w:t>
+      </w:r>
+    </w:p>
+    <w:p>
+      <w:pPr>
+        <w:pStyle w:val="ListParagraph"/>
+        <w:numPr>
+          <w:ilvl w:val="0"/>
+          <w:numId w:val="1"/>
+        </w:numPr>
+      </w:pPr>
+      <w:r>
+        <w:t>Motion Control</w:t>
+      </w:r>
+      <w:r>
+        <w:t xml:space="preserve"> </w:t>
+      </w:r>
+      <w:r>
+        <w:t>– Complete design by 2/11</w:t>
+      </w:r>
+    </w:p>
+    <w:p>
+      <w:pPr>
+        <w:pStyle w:val="ListParagraph"/>
+        <w:numPr>
+          <w:ilvl w:val="1"/>
+          <w:numId w:val="1"/>
+        </w:numPr>
+      </w:pPr>
+      <w:r>
+        <w:t>Ok, now that we can control our motors, how do we use them to move properly?</w:t>
+      </w:r>
+    </w:p>
+    <w:p>
+      <w:pPr>
+        <w:pStyle w:val="ListParagraph"/>
+        <w:numPr>
+          <w:ilvl w:val="1"/>
+          <w:numId w:val="1"/>
+        </w:numPr>
+      </w:pPr>
+      <w:r>
+        <w:t>How do we turn left at 45 degrees?</w:t>
+      </w:r>
+    </w:p>
+    <w:p>
+      <w:pPr>
+        <w:pStyle w:val="ListParagraph"/>
+        <w:numPr>
+          <w:ilvl w:val="1"/>
+          <w:numId w:val="1"/>
+        </w:numPr>
+      </w:pPr>
+      <w:r>
+        <w:t>How do we reverse in a straight line?</w:t>
+      </w:r>
+    </w:p>
+    <w:p>
+      <w:pPr>
+        <w:pStyle w:val="ListParagraph"/>
+        <w:numPr>
+          <w:ilvl w:val="0"/>
+          <w:numId w:val="1"/>
+        </w:numPr>
+      </w:pPr>
+      <w:r>
+        <w:t>Sensor Measurements</w:t>
+      </w:r>
+      <w:r>
+        <w:t xml:space="preserve"> </w:t>
+      </w:r>
+      <w:r>
+        <w:t>– Complete design by 2/25</w:t>
+      </w:r>
+    </w:p>
+    <w:p>
+      <w:pPr>
+        <w:pStyle w:val="ListParagraph"/>
+        <w:numPr>
+          <w:ilvl w:val="1"/>
+          <w:numId w:val="1"/>
+        </w:numPr>
+      </w:pPr>
+      <w:r>
+        <w:t>How do we detect magnets</w:t>
+      </w:r>
+    </w:p>
+    <w:p>
+      <w:pPr>
+        <w:pStyle w:val="ListParagraph"/>
+        <w:numPr>
+          <w:ilvl w:val="1"/>
+          <w:numId w:val="1"/>
+        </w:numPr>
+      </w:pPr>
+      <w:r>
+        <w:t>How do we detect sound signals?</w:t>
+      </w:r>
+    </w:p>
+    <w:p>
+      <w:pPr>
+        <w:pStyle w:val="ListParagraph"/>
+        <w:numPr>
+          <w:ilvl w:val="1"/>
+          <w:numId w:val="1"/>
+        </w:numPr>
+      </w:pPr>
+      <w:r>
+        <w:t>How do we emit sound signals?</w:t>
+      </w:r>
+    </w:p>
+    <w:p>
+      <w:pPr>
+        <w:pStyle w:val="ListParagraph"/>
+        <w:numPr>
+          <w:ilvl w:val="1"/>
+          <w:numId w:val="1"/>
+        </w:numPr>
+      </w:pPr>
+      <w:r>
+        <w:t>How do we detect infrared light and determine from this whether or not we are on top of the line?</w:t>
+      </w:r>
+    </w:p>
+    <w:p>
+      <w:pPr>
+        <w:pStyle w:val="ListParagraph"/>
+        <w:numPr>
+          <w:ilvl w:val="0"/>
+          <w:numId w:val="1"/>
+        </w:numPr>
+      </w:pPr>
+      <w:r>
+        <w:t>Collision Detection Spec/Accepted</w:t>
+      </w:r>
+      <w:r>
+        <w:t xml:space="preserve"> –</w:t>
+      </w:r>
+      <w:r>
+        <w:t xml:space="preserve"> 2/25</w:t>
+      </w:r>
+    </w:p>
+    <w:p>
+      <w:pPr>
+        <w:pStyle w:val="ListParagraph"/>
+        <w:numPr>
+          <w:ilvl w:val="1"/>
+          <w:numId w:val="1"/>
+        </w:numPr>
+      </w:pPr>
+      <w:r>
+        <w:t>How do we process collision?</w:t>
+      </w:r>
+    </w:p>
+    <w:p>
+      <w:pPr>
+        <w:pStyle w:val="ListParagraph"/>
+        <w:numPr>
+          <w:ilvl w:val="0"/>
+          <w:numId w:val="1"/>
+        </w:numPr>
+      </w:pPr>
+      <w:r>
+        <w:t xml:space="preserve">Outsourcing Collision-Detection Delivery </w:t>
+      </w:r>
+      <w:r>
+        <w:t>– 3/15</w:t>
+      </w:r>
+    </w:p>
+    <w:p>
+      <w:pPr>
+        <w:pStyle w:val="ListParagraph"/>
+        <w:numPr>
+          <w:ilvl w:val="0"/>
+          <w:numId w:val="1"/>
+        </w:numPr>
+      </w:pPr>
+      <w:r>
+        <w:t>Final Project – 4/26</w:t>
+      </w:r>
+      <w:bookmarkStart w:id="0" w:name="_GoBack"/>
+      <w:bookmarkEnd w:id="0"/>
     </w:p>
     <w:sectPr>
-      <w:headerReference w:type="default" r:id="rId7"/>
+      <w:headerReference w:type="default" r:id="rId8"/>
       <w:pgSz w:w="12240" w:h="15840"/>
       <w:pgMar w:top="1440" w:right="1440" w:bottom="1440" w:left="1440" w:header="720" w:footer="720" w:gutter="0"/>
       <w:cols w:space="720"/>
@@ -263,6 +640,103 @@
     </w:r>
   </w:p>
 </w:hdr>
+</file>
+
+<file path=word/numbering.xml><?xml version="1.0" encoding="utf-8"?>
+<w:numbering xmlns:wpc="http://schemas.microsoft.com/office/word/2010/wordprocessingCanvas" xmlns:mc="http://schemas.openxmlformats.org/markup-compatibility/2006" xmlns:o="urn:schemas-microsoft-com:office:office" xmlns:r="http://schemas.openxmlformats.org/officeDocument/2006/relationships" xmlns:m="http://schemas.openxmlformats.org/officeDocument/2006/math" xmlns:v="urn:schemas-microsoft-com:vml" xmlns:wp14="http://schemas.microsoft.com/office/word/2010/wordprocessingDrawing" xmlns:wp="http://schemas.openxmlformats.org/drawingml/2006/wordprocessingDrawing" xmlns:w10="urn:schemas-microsoft-com:office:word" xmlns:w="http://schemas.openxmlformats.org/wordprocessingml/2006/main" xmlns:w14="http://schemas.microsoft.com/office/word/2010/wordml" xmlns:w15="http://schemas.microsoft.com/office/word/2012/wordml" xmlns:wpg="http://schemas.microsoft.com/office/word/2010/wordprocessingGroup" xmlns:wpi="http://schemas.microsoft.com/office/word/2010/wordprocessingInk" xmlns:wne="http://schemas.microsoft.com/office/word/2006/wordml" xmlns:wps="http://schemas.microsoft.com/office/word/2010/wordprocessingShape" mc:Ignorable="w14 w15 wp14">
+  <w:abstractNum w:abstractNumId="0" w15:restartNumberingAfterBreak="0">
+    <w:nsid w:val="6AAA4504"/>
+    <w:multiLevelType w:val="hybridMultilevel"/>
+    <w:tmpl w:val="551800D6"/>
+    <w:lvl w:ilvl="0" w:tplc="0409000F">
+      <w:start w:val="1"/>
+      <w:numFmt w:val="decimal"/>
+      <w:lvlText w:val="%1."/>
+      <w:lvlJc w:val="left"/>
+      <w:pPr>
+        <w:ind w:left="720" w:hanging="360"/>
+      </w:pPr>
+      <w:rPr>
+        <w:rFonts w:hint="default"/>
+      </w:rPr>
+    </w:lvl>
+    <w:lvl w:ilvl="1" w:tplc="04090019">
+      <w:start w:val="1"/>
+      <w:numFmt w:val="lowerLetter"/>
+      <w:lvlText w:val="%2."/>
+      <w:lvlJc w:val="left"/>
+      <w:pPr>
+        <w:ind w:left="1440" w:hanging="360"/>
+      </w:pPr>
+    </w:lvl>
+    <w:lvl w:ilvl="2" w:tplc="0409001B" w:tentative="1">
+      <w:start w:val="1"/>
+      <w:numFmt w:val="lowerRoman"/>
+      <w:lvlText w:val="%3."/>
+      <w:lvlJc w:val="right"/>
+      <w:pPr>
+        <w:ind w:left="2160" w:hanging="180"/>
+      </w:pPr>
+    </w:lvl>
+    <w:lvl w:ilvl="3" w:tplc="0409000F" w:tentative="1">
+      <w:start w:val="1"/>
+      <w:numFmt w:val="decimal"/>
+      <w:lvlText w:val="%4."/>
+      <w:lvlJc w:val="left"/>
+      <w:pPr>
+        <w:ind w:left="2880" w:hanging="360"/>
+      </w:pPr>
+    </w:lvl>
+    <w:lvl w:ilvl="4" w:tplc="04090019" w:tentative="1">
+      <w:start w:val="1"/>
+      <w:numFmt w:val="lowerLetter"/>
+      <w:lvlText w:val="%5."/>
+      <w:lvlJc w:val="left"/>
+      <w:pPr>
+        <w:ind w:left="3600" w:hanging="360"/>
+      </w:pPr>
+    </w:lvl>
+    <w:lvl w:ilvl="5" w:tplc="0409001B" w:tentative="1">
+      <w:start w:val="1"/>
+      <w:numFmt w:val="lowerRoman"/>
+      <w:lvlText w:val="%6."/>
+      <w:lvlJc w:val="right"/>
+      <w:pPr>
+        <w:ind w:left="4320" w:hanging="180"/>
+      </w:pPr>
+    </w:lvl>
+    <w:lvl w:ilvl="6" w:tplc="0409000F" w:tentative="1">
+      <w:start w:val="1"/>
+      <w:numFmt w:val="decimal"/>
+      <w:lvlText w:val="%7."/>
+      <w:lvlJc w:val="left"/>
+      <w:pPr>
+        <w:ind w:left="5040" w:hanging="360"/>
+      </w:pPr>
+    </w:lvl>
+    <w:lvl w:ilvl="7" w:tplc="04090019" w:tentative="1">
+      <w:start w:val="1"/>
+      <w:numFmt w:val="lowerLetter"/>
+      <w:lvlText w:val="%8."/>
+      <w:lvlJc w:val="left"/>
+      <w:pPr>
+        <w:ind w:left="5760" w:hanging="360"/>
+      </w:pPr>
+    </w:lvl>
+    <w:lvl w:ilvl="8" w:tplc="0409001B" w:tentative="1">
+      <w:start w:val="1"/>
+      <w:numFmt w:val="lowerRoman"/>
+      <w:lvlText w:val="%9."/>
+      <w:lvlJc w:val="right"/>
+      <w:pPr>
+        <w:ind w:left="6480" w:hanging="180"/>
+      </w:pPr>
+    </w:lvl>
+  </w:abstractNum>
+  <w:num w:numId="1">
+    <w:abstractNumId w:val="0"/>
+  </w:num>
+</w:numbering>
 </file>
 
 <file path=word/styles.xml><?xml version="1.0" encoding="utf-8"?>
@@ -730,6 +1204,17 @@
     <w:uiPriority w:val="99"/>
     <w:rsid w:val="0009672B"/>
   </w:style>
+  <w:style w:type="paragraph" w:styleId="ListParagraph">
+    <w:name w:val="List Paragraph"/>
+    <w:basedOn w:val="Normal"/>
+    <w:uiPriority w:val="34"/>
+    <w:qFormat/>
+    <w:rsid w:val="00A47A85"/>
+    <w:pPr>
+      <w:ind w:left="720"/>
+      <w:contextualSpacing/>
+    </w:pPr>
+  </w:style>
 </w:styles>
 </file>
 

</xml_diff>

<commit_message>
merging andrew's updates for design spec
</commit_message>
<xml_diff>
--- a/Design Documents/Bot Spec Phase 01B.docx
+++ b/Design Documents/Bot Spec Phase 01B.docx
@@ -33,15 +33,18 @@
       </w:r>
     </w:p>
     <w:p>
+      <w:pPr>
+        <w:jc w:val="center"/>
+      </w:pPr>
       <w:r>
         <w:rPr>
           <w:noProof/>
         </w:rPr>
         <w:drawing>
-          <wp:inline distT="0" distB="0" distL="0" distR="0" wp14:anchorId="0D6D37D4" wp14:editId="77406515">
-            <wp:extent cx="5943600" cy="2487309"/>
-            <wp:effectExtent l="0" t="0" r="0" b="8255"/>
-            <wp:docPr id="1" name="Picture 1" descr="C:\Users\andre_000\AppData\Local\Microsoft\Windows\INetCache\Content.Word\02 02 2016 12 26 PM phase 01b diagram.jpg"/>
+          <wp:inline distT="0" distB="0" distL="0" distR="0" wp14:anchorId="42AE1B41" wp14:editId="3A94BF09">
+            <wp:extent cx="4343400" cy="2014836"/>
+            <wp:effectExtent l="0" t="0" r="0" b="5080"/>
+            <wp:docPr id="4" name="Picture 4"/>
             <wp:cNvGraphicFramePr>
               <a:graphicFrameLocks xmlns:a="http://schemas.openxmlformats.org/drawingml/2006/main" noChangeAspect="1"/>
             </wp:cNvGraphicFramePr>
@@ -49,13 +52,13 @@
               <a:graphicData uri="http://schemas.openxmlformats.org/drawingml/2006/picture">
                 <pic:pic xmlns:pic="http://schemas.openxmlformats.org/drawingml/2006/picture">
                   <pic:nvPicPr>
-                    <pic:cNvPr id="0" name="Picture 1" descr="C:\Users\andre_000\AppData\Local\Microsoft\Windows\INetCache\Content.Word\02 02 2016 12 26 PM phase 01b diagram.jpg"/>
+                    <pic:cNvPr id="0" name="Picture 7"/>
                     <pic:cNvPicPr>
                       <a:picLocks noChangeAspect="1" noChangeArrowheads="1"/>
                     </pic:cNvPicPr>
                   </pic:nvPicPr>
                   <pic:blipFill>
-                    <a:blip r:embed="rId6" cstate="print">
+                    <a:blip r:embed="rId7" cstate="print">
                       <a:extLst>
                         <a:ext uri="{28A0092B-C50C-407E-A947-70E740481C1C}">
                           <a14:useLocalDpi xmlns:a14="http://schemas.microsoft.com/office/drawing/2010/main" val="0"/>
@@ -70,7 +73,7 @@
                   <pic:spPr bwMode="auto">
                     <a:xfrm>
                       <a:off x="0" y="0"/>
-                      <a:ext cx="5943600" cy="2487309"/>
+                      <a:ext cx="4352785" cy="2019189"/>
                     </a:xfrm>
                     <a:prstGeom prst="rect">
                       <a:avLst/>
@@ -92,7 +95,52 @@
         <w:ind w:firstLine="720"/>
       </w:pPr>
       <w:r>
-        <w:t xml:space="preserve">The above figure details the overall layout for the bot. Two 9 volt batteries interface with a drive/power circuit via housing (for easy access/replacement). These batteries connect to a conditioning/isolation circuit which separates two power nets (for the digital logic and motor drive system respectively). These power nets then interface via header pins to a pin breakout which is shown above to rest atop the Arduino. One benefit of this plug-and-play design is the ability for users to easily </w:t>
+        <w:t xml:space="preserve">The above figure details the overall layout for the bot. Two 9 volt batteries </w:t>
+      </w:r>
+      <w:r>
+        <w:t xml:space="preserve">and a series of coin cell batteries (totaling 6 volts) </w:t>
+      </w:r>
+      <w:r>
+        <w:t xml:space="preserve">interface with a drive/power circuit via housing (for easy access/replacement). These batteries connect to a conditioning/isolation circuit which separates </w:t>
+      </w:r>
+      <w:r>
+        <w:t>three</w:t>
+      </w:r>
+      <w:r>
+        <w:t xml:space="preserve"> power n</w:t>
+      </w:r>
+      <w:r>
+        <w:t xml:space="preserve">ets (1 </w:t>
+      </w:r>
+      <w:r>
+        <w:t>for the digital</w:t>
+      </w:r>
+      <w:r>
+        <w:t xml:space="preserve"> logic, 2 for the analog</w:t>
+      </w:r>
+      <w:r>
+        <w:t xml:space="preserve"> </w:t>
+      </w:r>
+      <w:r>
+        <w:t xml:space="preserve">signal conditioners, </w:t>
+      </w:r>
+      <w:r>
+        <w:t xml:space="preserve">and </w:t>
+      </w:r>
+      <w:r>
+        <w:t xml:space="preserve">3 for the </w:t>
+      </w:r>
+      <w:r>
+        <w:t xml:space="preserve">motor drive system). These power nets then interface via header pins to a pin breakout which is shown above to </w:t>
+      </w:r>
+      <w:r>
+        <w:t>plug directly into</w:t>
+      </w:r>
+      <w:r>
+        <w:t xml:space="preserve"> the Arduino. One benefit of this plug-and-play design is </w:t>
+      </w:r>
+      <w:r>
+        <w:t xml:space="preserve">the ability for users to </w:t>
       </w:r>
       <w:r>
         <w:t>program/</w:t>
@@ -128,10 +176,22 @@
         <w:t xml:space="preserve">fixed </w:t>
       </w:r>
       <w:r>
+        <w:t xml:space="preserve">angle </w:t>
+      </w:r>
+      <w:r>
         <w:t>common axle</w:t>
       </w:r>
       <w:r>
-        <w:t xml:space="preserve"> to allow the bot to maintain proper balance and freedom of movement. The bot rotates via software control of the drive system (in which both motors are controlled independently).</w:t>
+        <w:t xml:space="preserve"> to allow the bot to maintain proper balance and freedom of movement.</w:t>
+      </w:r>
+      <w:r>
+        <w:t xml:space="preserve"> The distance between front and back wheels in relation to the distance between respective side wheels are calculated to optimize the bot turning capabilities for high-precision movement.</w:t>
+      </w:r>
+      <w:r>
+        <w:t xml:space="preserve"> The bot rotates via software control of the drive system (in which both motors are controlled independently).</w:t>
+      </w:r>
+      <w:r>
+        <w:t xml:space="preserve"> Each module is detailed below.</w:t>
       </w:r>
     </w:p>
     <w:p>
@@ -143,17 +203,96 @@
       </w:r>
     </w:p>
     <w:p>
-      <w:pPr>
+      <w:r>
+        <w:tab/>
+        <w:t>Get into details/schematics etc</w:t>
+      </w:r>
+    </w:p>
+    <w:p>
+      <w:r>
+        <w:tab/>
+        <w:t>What frequency of pwm</w:t>
+      </w:r>
+    </w:p>
+    <w:p>
+      <w:pPr>
+        <w:ind w:firstLine="720"/>
+      </w:pPr>
+      <w:r>
+        <w:t>What voltage can we run at? Does 5v work?</w:t>
+      </w:r>
+    </w:p>
+    <w:p>
+      <w:r>
+        <w:tab/>
+        <w:t>Schematic for mosfet/motor control (isolation from Arduino)</w:t>
+      </w:r>
+    </w:p>
+    <w:p>
+      <w:r>
+        <w:tab/>
+        <w:t>Figure out power supply/regulation stuff</w:t>
+      </w:r>
+    </w:p>
+    <w:p>
+      <w:r>
         <w:rPr>
           <w:b/>
         </w:rPr>
-      </w:pPr>
+        <w:lastRenderedPageBreak/>
+        <w:t>Collision System:</w:t>
+      </w:r>
+    </w:p>
+    <w:p>
       <w:r>
         <w:tab/>
-        <w:t>Get into details/schematics etc</w:t>
-      </w:r>
-      <w:bookmarkStart w:id="0" w:name="_GoBack"/>
-      <w:bookmarkEnd w:id="0"/>
+        <w:t>Detail this for the outsource team</w:t>
+      </w:r>
+    </w:p>
+    <w:p>
+      <w:pPr>
+        <w:rPr>
+          <w:b/>
+        </w:rPr>
+      </w:pPr>
+      <w:r>
+        <w:rPr>
+          <w:b/>
+        </w:rPr>
+        <w:t>Sensing System:</w:t>
+      </w:r>
+    </w:p>
+    <w:p>
+      <w:r>
+        <w:rPr>
+          <w:b/>
+        </w:rPr>
+        <w:tab/>
+      </w:r>
+      <w:r>
+        <w:t>One IR sensor or more?</w:t>
+      </w:r>
+    </w:p>
+    <w:p>
+      <w:r>
+        <w:tab/>
+        <w:t>Sound/communication</w:t>
+      </w:r>
+    </w:p>
+    <w:p>
+      <w:r>
+        <w:tab/>
+      </w:r>
+      <w:r>
+        <w:tab/>
+        <w:t>Signal amplifier for mic</w:t>
+      </w:r>
+    </w:p>
+    <w:p>
+      <w:r>
+        <w:tab/>
+        <w:t>How to control output of speaker – pwm?</w:t>
+      </w:r>
     </w:p>
     <w:p>
       <w:pPr>
@@ -177,11 +316,249 @@
     <w:p>
       <w:r>
         <w:tab/>
-        <w:t>Have a timeline here</w:t>
-      </w:r>
+      </w:r>
+      <w:r>
+        <w:t>We plan to work according to the assignment due date listing posted on Trunk. The general layout for this timeline is as follows:</w:t>
+      </w:r>
+    </w:p>
+    <w:p>
+      <w:pPr>
+        <w:pStyle w:val="ListParagraph"/>
+        <w:numPr>
+          <w:ilvl w:val="0"/>
+          <w:numId w:val="1"/>
+        </w:numPr>
+      </w:pPr>
+      <w:r>
+        <w:t>Motor Control</w:t>
+      </w:r>
+      <w:r>
+        <w:t xml:space="preserve"> </w:t>
+      </w:r>
+      <w:r>
+        <w:t xml:space="preserve">– Complete design </w:t>
+      </w:r>
+      <w:r>
+        <w:t>by 2/8</w:t>
+      </w:r>
+    </w:p>
+    <w:p>
+      <w:pPr>
+        <w:pStyle w:val="ListParagraph"/>
+        <w:numPr>
+          <w:ilvl w:val="1"/>
+          <w:numId w:val="1"/>
+        </w:numPr>
+      </w:pPr>
+      <w:r>
+        <w:t>How do we drive motors to go forwards, backwards, variable speeds, etc. etc.</w:t>
+      </w:r>
+    </w:p>
+    <w:p>
+      <w:pPr>
+        <w:pStyle w:val="ListParagraph"/>
+        <w:numPr>
+          <w:ilvl w:val="1"/>
+          <w:numId w:val="1"/>
+        </w:numPr>
+      </w:pPr>
+      <w:r>
+        <w:t>How do we ensure these motors don’t inject voltage spikes into our precious Arduino?</w:t>
+      </w:r>
+    </w:p>
+    <w:p>
+      <w:pPr>
+        <w:pStyle w:val="ListParagraph"/>
+        <w:numPr>
+          <w:ilvl w:val="1"/>
+          <w:numId w:val="1"/>
+        </w:numPr>
+      </w:pPr>
+      <w:r>
+        <w:t>How do we drive these motors with a separate power net so that we don’t compromise battery life?</w:t>
+      </w:r>
+    </w:p>
+    <w:p>
+      <w:pPr>
+        <w:pStyle w:val="ListParagraph"/>
+        <w:numPr>
+          <w:ilvl w:val="0"/>
+          <w:numId w:val="1"/>
+        </w:numPr>
+      </w:pPr>
+      <w:r>
+        <w:t>Motion Control</w:t>
+      </w:r>
+      <w:r>
+        <w:t xml:space="preserve"> </w:t>
+      </w:r>
+      <w:r>
+        <w:t>– Complete design by 2/11</w:t>
+      </w:r>
+    </w:p>
+    <w:p>
+      <w:pPr>
+        <w:pStyle w:val="ListParagraph"/>
+        <w:numPr>
+          <w:ilvl w:val="1"/>
+          <w:numId w:val="1"/>
+        </w:numPr>
+      </w:pPr>
+      <w:r>
+        <w:t>Ok, now that we can control our motors, how do we use them to move properly?</w:t>
+      </w:r>
+    </w:p>
+    <w:p>
+      <w:pPr>
+        <w:pStyle w:val="ListParagraph"/>
+        <w:numPr>
+          <w:ilvl w:val="1"/>
+          <w:numId w:val="1"/>
+        </w:numPr>
+      </w:pPr>
+      <w:r>
+        <w:t>How do we turn left at 45 degrees?</w:t>
+      </w:r>
+    </w:p>
+    <w:p>
+      <w:pPr>
+        <w:pStyle w:val="ListParagraph"/>
+        <w:numPr>
+          <w:ilvl w:val="1"/>
+          <w:numId w:val="1"/>
+        </w:numPr>
+      </w:pPr>
+      <w:r>
+        <w:t>How do we reverse in a straight line?</w:t>
+      </w:r>
+    </w:p>
+    <w:p>
+      <w:pPr>
+        <w:pStyle w:val="ListParagraph"/>
+        <w:numPr>
+          <w:ilvl w:val="0"/>
+          <w:numId w:val="1"/>
+        </w:numPr>
+      </w:pPr>
+      <w:r>
+        <w:t>Sensor Measurements</w:t>
+      </w:r>
+      <w:r>
+        <w:t xml:space="preserve"> </w:t>
+      </w:r>
+      <w:r>
+        <w:t>– Complete design by 2/25</w:t>
+      </w:r>
+    </w:p>
+    <w:p>
+      <w:pPr>
+        <w:pStyle w:val="ListParagraph"/>
+        <w:numPr>
+          <w:ilvl w:val="1"/>
+          <w:numId w:val="1"/>
+        </w:numPr>
+      </w:pPr>
+      <w:r>
+        <w:t>How do we detect magnets</w:t>
+      </w:r>
+    </w:p>
+    <w:p>
+      <w:pPr>
+        <w:pStyle w:val="ListParagraph"/>
+        <w:numPr>
+          <w:ilvl w:val="1"/>
+          <w:numId w:val="1"/>
+        </w:numPr>
+      </w:pPr>
+      <w:r>
+        <w:t>How do we detect sound signals?</w:t>
+      </w:r>
+    </w:p>
+    <w:p>
+      <w:pPr>
+        <w:pStyle w:val="ListParagraph"/>
+        <w:numPr>
+          <w:ilvl w:val="1"/>
+          <w:numId w:val="1"/>
+        </w:numPr>
+      </w:pPr>
+      <w:r>
+        <w:t>How do we emit sound signals?</w:t>
+      </w:r>
+    </w:p>
+    <w:p>
+      <w:pPr>
+        <w:pStyle w:val="ListParagraph"/>
+        <w:numPr>
+          <w:ilvl w:val="1"/>
+          <w:numId w:val="1"/>
+        </w:numPr>
+      </w:pPr>
+      <w:r>
+        <w:t>How do we detect infrared light and determine from this whether or not we are on top of the line?</w:t>
+      </w:r>
+    </w:p>
+    <w:p>
+      <w:pPr>
+        <w:pStyle w:val="ListParagraph"/>
+        <w:numPr>
+          <w:ilvl w:val="0"/>
+          <w:numId w:val="1"/>
+        </w:numPr>
+      </w:pPr>
+      <w:r>
+        <w:t>Collision Detection Spec/Accepted</w:t>
+      </w:r>
+      <w:r>
+        <w:t xml:space="preserve"> –</w:t>
+      </w:r>
+      <w:r>
+        <w:t xml:space="preserve"> 2/25</w:t>
+      </w:r>
+    </w:p>
+    <w:p>
+      <w:pPr>
+        <w:pStyle w:val="ListParagraph"/>
+        <w:numPr>
+          <w:ilvl w:val="1"/>
+          <w:numId w:val="1"/>
+        </w:numPr>
+      </w:pPr>
+      <w:r>
+        <w:t>How do we process collision?</w:t>
+      </w:r>
+    </w:p>
+    <w:p>
+      <w:pPr>
+        <w:pStyle w:val="ListParagraph"/>
+        <w:numPr>
+          <w:ilvl w:val="0"/>
+          <w:numId w:val="1"/>
+        </w:numPr>
+      </w:pPr>
+      <w:r>
+        <w:t xml:space="preserve">Outsourcing Collision-Detection Delivery </w:t>
+      </w:r>
+      <w:r>
+        <w:t>– 3/15</w:t>
+      </w:r>
+    </w:p>
+    <w:p>
+      <w:pPr>
+        <w:pStyle w:val="ListParagraph"/>
+        <w:numPr>
+          <w:ilvl w:val="0"/>
+          <w:numId w:val="1"/>
+        </w:numPr>
+      </w:pPr>
+      <w:r>
+        <w:t>Final Project – 4/26</w:t>
+      </w:r>
+      <w:bookmarkStart w:id="0" w:name="_GoBack"/>
+      <w:bookmarkEnd w:id="0"/>
     </w:p>
     <w:sectPr>
-      <w:headerReference w:type="default" r:id="rId7"/>
+      <w:headerReference w:type="default" r:id="rId8"/>
       <w:pgSz w:w="12240" w:h="15840"/>
       <w:pgMar w:top="1440" w:right="1440" w:bottom="1440" w:left="1440" w:header="720" w:footer="720" w:gutter="0"/>
       <w:cols w:space="720"/>
@@ -263,6 +640,103 @@
     </w:r>
   </w:p>
 </w:hdr>
+</file>
+
+<file path=word/numbering.xml><?xml version="1.0" encoding="utf-8"?>
+<w:numbering xmlns:wpc="http://schemas.microsoft.com/office/word/2010/wordprocessingCanvas" xmlns:mc="http://schemas.openxmlformats.org/markup-compatibility/2006" xmlns:o="urn:schemas-microsoft-com:office:office" xmlns:r="http://schemas.openxmlformats.org/officeDocument/2006/relationships" xmlns:m="http://schemas.openxmlformats.org/officeDocument/2006/math" xmlns:v="urn:schemas-microsoft-com:vml" xmlns:wp14="http://schemas.microsoft.com/office/word/2010/wordprocessingDrawing" xmlns:wp="http://schemas.openxmlformats.org/drawingml/2006/wordprocessingDrawing" xmlns:w10="urn:schemas-microsoft-com:office:word" xmlns:w="http://schemas.openxmlformats.org/wordprocessingml/2006/main" xmlns:w14="http://schemas.microsoft.com/office/word/2010/wordml" xmlns:w15="http://schemas.microsoft.com/office/word/2012/wordml" xmlns:wpg="http://schemas.microsoft.com/office/word/2010/wordprocessingGroup" xmlns:wpi="http://schemas.microsoft.com/office/word/2010/wordprocessingInk" xmlns:wne="http://schemas.microsoft.com/office/word/2006/wordml" xmlns:wps="http://schemas.microsoft.com/office/word/2010/wordprocessingShape" mc:Ignorable="w14 w15 wp14">
+  <w:abstractNum w:abstractNumId="0" w15:restartNumberingAfterBreak="0">
+    <w:nsid w:val="6AAA4504"/>
+    <w:multiLevelType w:val="hybridMultilevel"/>
+    <w:tmpl w:val="551800D6"/>
+    <w:lvl w:ilvl="0" w:tplc="0409000F">
+      <w:start w:val="1"/>
+      <w:numFmt w:val="decimal"/>
+      <w:lvlText w:val="%1."/>
+      <w:lvlJc w:val="left"/>
+      <w:pPr>
+        <w:ind w:left="720" w:hanging="360"/>
+      </w:pPr>
+      <w:rPr>
+        <w:rFonts w:hint="default"/>
+      </w:rPr>
+    </w:lvl>
+    <w:lvl w:ilvl="1" w:tplc="04090019">
+      <w:start w:val="1"/>
+      <w:numFmt w:val="lowerLetter"/>
+      <w:lvlText w:val="%2."/>
+      <w:lvlJc w:val="left"/>
+      <w:pPr>
+        <w:ind w:left="1440" w:hanging="360"/>
+      </w:pPr>
+    </w:lvl>
+    <w:lvl w:ilvl="2" w:tplc="0409001B" w:tentative="1">
+      <w:start w:val="1"/>
+      <w:numFmt w:val="lowerRoman"/>
+      <w:lvlText w:val="%3."/>
+      <w:lvlJc w:val="right"/>
+      <w:pPr>
+        <w:ind w:left="2160" w:hanging="180"/>
+      </w:pPr>
+    </w:lvl>
+    <w:lvl w:ilvl="3" w:tplc="0409000F" w:tentative="1">
+      <w:start w:val="1"/>
+      <w:numFmt w:val="decimal"/>
+      <w:lvlText w:val="%4."/>
+      <w:lvlJc w:val="left"/>
+      <w:pPr>
+        <w:ind w:left="2880" w:hanging="360"/>
+      </w:pPr>
+    </w:lvl>
+    <w:lvl w:ilvl="4" w:tplc="04090019" w:tentative="1">
+      <w:start w:val="1"/>
+      <w:numFmt w:val="lowerLetter"/>
+      <w:lvlText w:val="%5."/>
+      <w:lvlJc w:val="left"/>
+      <w:pPr>
+        <w:ind w:left="3600" w:hanging="360"/>
+      </w:pPr>
+    </w:lvl>
+    <w:lvl w:ilvl="5" w:tplc="0409001B" w:tentative="1">
+      <w:start w:val="1"/>
+      <w:numFmt w:val="lowerRoman"/>
+      <w:lvlText w:val="%6."/>
+      <w:lvlJc w:val="right"/>
+      <w:pPr>
+        <w:ind w:left="4320" w:hanging="180"/>
+      </w:pPr>
+    </w:lvl>
+    <w:lvl w:ilvl="6" w:tplc="0409000F" w:tentative="1">
+      <w:start w:val="1"/>
+      <w:numFmt w:val="decimal"/>
+      <w:lvlText w:val="%7."/>
+      <w:lvlJc w:val="left"/>
+      <w:pPr>
+        <w:ind w:left="5040" w:hanging="360"/>
+      </w:pPr>
+    </w:lvl>
+    <w:lvl w:ilvl="7" w:tplc="04090019" w:tentative="1">
+      <w:start w:val="1"/>
+      <w:numFmt w:val="lowerLetter"/>
+      <w:lvlText w:val="%8."/>
+      <w:lvlJc w:val="left"/>
+      <w:pPr>
+        <w:ind w:left="5760" w:hanging="360"/>
+      </w:pPr>
+    </w:lvl>
+    <w:lvl w:ilvl="8" w:tplc="0409001B" w:tentative="1">
+      <w:start w:val="1"/>
+      <w:numFmt w:val="lowerRoman"/>
+      <w:lvlText w:val="%9."/>
+      <w:lvlJc w:val="right"/>
+      <w:pPr>
+        <w:ind w:left="6480" w:hanging="180"/>
+      </w:pPr>
+    </w:lvl>
+  </w:abstractNum>
+  <w:num w:numId="1">
+    <w:abstractNumId w:val="0"/>
+  </w:num>
+</w:numbering>
 </file>
 
 <file path=word/styles.xml><?xml version="1.0" encoding="utf-8"?>
@@ -730,6 +1204,17 @@
     <w:uiPriority w:val="99"/>
     <w:rsid w:val="0009672B"/>
   </w:style>
+  <w:style w:type="paragraph" w:styleId="ListParagraph">
+    <w:name w:val="List Paragraph"/>
+    <w:basedOn w:val="Normal"/>
+    <w:uiPriority w:val="34"/>
+    <w:qFormat/>
+    <w:rsid w:val="00A47A85"/>
+    <w:pPr>
+      <w:ind w:left="720"/>
+      <w:contextualSpacing/>
+    </w:pPr>
+  </w:style>
 </w:styles>
 </file>
 

</xml_diff>